<commit_message>
Se agrega Proceso Modelo en Bizagi
</commit_message>
<xml_diff>
--- a/Parcial Requerimientos.docx
+++ b/Parcial Requerimientos.docx
@@ -791,19 +791,8 @@
                 <w:szCs w:val="28"/>
                 <w:lang w:val="es-MX" w:eastAsia="es-CO"/>
               </w:rPr>
-              <w:t xml:space="preserve">Registro </w:t>
-            </w:r>
-            <w:proofErr w:type="spellStart"/>
-            <w:r>
-              <w:rPr>
-                <w:rFonts w:ascii="Calibri Light" w:eastAsia="Times New Roman" w:hAnsi="Calibri Light" w:cs="Calibri Light"/>
-                <w:sz w:val="28"/>
-                <w:szCs w:val="28"/>
-                <w:lang w:val="es-MX" w:eastAsia="es-CO"/>
-              </w:rPr>
-              <w:t>Login</w:t>
-            </w:r>
-            <w:proofErr w:type="spellEnd"/>
+              <w:t>Registro Login</w:t>
+            </w:r>
             <w:r>
               <w:rPr>
                 <w:rFonts w:ascii="Calibri Light" w:eastAsia="Times New Roman" w:hAnsi="Calibri Light" w:cs="Calibri Light"/>
@@ -1443,36 +1432,7 @@
                 <w:szCs w:val="28"/>
                 <w:lang w:val="es-MX" w:eastAsia="es-CO"/>
               </w:rPr>
-              <w:t xml:space="preserve">Ingreso a </w:t>
-            </w:r>
-            <w:proofErr w:type="spellStart"/>
-            <w:r>
-              <w:rPr>
-                <w:rFonts w:ascii="Calibri Light" w:eastAsia="Times New Roman" w:hAnsi="Calibri Light" w:cs="Calibri Light"/>
-                <w:sz w:val="28"/>
-                <w:szCs w:val="28"/>
-                <w:lang w:val="es-MX" w:eastAsia="es-CO"/>
-              </w:rPr>
-              <w:t>l</w:t>
-            </w:r>
-            <w:r>
-              <w:rPr>
-                <w:rFonts w:ascii="Calibri Light" w:eastAsia="Times New Roman" w:hAnsi="Calibri Light" w:cs="Calibri Light"/>
-                <w:sz w:val="28"/>
-                <w:szCs w:val="28"/>
-                <w:lang w:val="es-MX" w:eastAsia="es-CO"/>
-              </w:rPr>
-              <w:t>ogin</w:t>
-            </w:r>
-            <w:proofErr w:type="spellEnd"/>
-            <w:r>
-              <w:rPr>
-                <w:rFonts w:ascii="Calibri Light" w:eastAsia="Times New Roman" w:hAnsi="Calibri Light" w:cs="Calibri Light"/>
-                <w:sz w:val="28"/>
-                <w:szCs w:val="28"/>
-                <w:lang w:val="es-MX" w:eastAsia="es-CO"/>
-              </w:rPr>
-              <w:t xml:space="preserve"> en la plataforma</w:t>
+              <w:t>Ingreso a login en la plataforma</w:t>
             </w:r>
           </w:p>
         </w:tc>
@@ -2871,25 +2831,7 @@
                 <w:szCs w:val="28"/>
                 <w:lang w:val="es-MX" w:eastAsia="es-CO"/>
               </w:rPr>
-              <w:t xml:space="preserve">Una vez cargado el pedido el área de despacho </w:t>
-            </w:r>
-            <w:r>
-              <w:rPr>
-                <w:rFonts w:ascii="Calibri Light" w:eastAsia="Times New Roman" w:hAnsi="Calibri Light" w:cs="Calibri Light"/>
-                <w:sz w:val="28"/>
-                <w:szCs w:val="28"/>
-                <w:lang w:val="es-MX" w:eastAsia="es-CO"/>
-              </w:rPr>
-              <w:t>debe tener listo el producto antes de que llegue el domiciliario para proceder a la entrega al cliente</w:t>
-            </w:r>
-            <w:r>
-              <w:rPr>
-                <w:rFonts w:ascii="Calibri Light" w:eastAsia="Times New Roman" w:hAnsi="Calibri Light" w:cs="Calibri Light"/>
-                <w:sz w:val="28"/>
-                <w:szCs w:val="28"/>
-                <w:lang w:val="es-MX" w:eastAsia="es-CO"/>
-              </w:rPr>
-              <w:t xml:space="preserve"> </w:t>
+              <w:t xml:space="preserve">Una vez cargado el pedido el área de despacho debe tener listo el producto antes de que llegue el domiciliario para proceder a la entrega al cliente </w:t>
             </w:r>
           </w:p>
         </w:tc>
@@ -3212,6 +3154,55 @@
                     <a:xfrm>
                       <a:off x="0" y="0"/>
                       <a:ext cx="5612130" cy="3244850"/>
+                    </a:xfrm>
+                    <a:prstGeom prst="rect">
+                      <a:avLst/>
+                    </a:prstGeom>
+                  </pic:spPr>
+                </pic:pic>
+              </a:graphicData>
+            </a:graphic>
+          </wp:inline>
+        </w:drawing>
+      </w:r>
+    </w:p>
+    <w:p>
+      <w:r>
+        <w:br w:type="page"/>
+      </w:r>
+    </w:p>
+    <w:p>
+      <w:r>
+        <w:rPr>
+          <w:noProof/>
+          <w:lang w:eastAsia="es-CO"/>
+        </w:rPr>
+        <w:lastRenderedPageBreak/>
+        <w:drawing>
+          <wp:inline distT="0" distB="0" distL="0" distR="0" wp14:anchorId="20670B0A" wp14:editId="47F6DE1F">
+            <wp:extent cx="5276850" cy="6286500"/>
+            <wp:effectExtent l="0" t="0" r="0" b="0"/>
+            <wp:docPr id="6" name="Imagen 6"/>
+            <wp:cNvGraphicFramePr>
+              <a:graphicFrameLocks xmlns:a="http://schemas.openxmlformats.org/drawingml/2006/main" noChangeAspect="1"/>
+            </wp:cNvGraphicFramePr>
+            <a:graphic xmlns:a="http://schemas.openxmlformats.org/drawingml/2006/main">
+              <a:graphicData uri="http://schemas.openxmlformats.org/drawingml/2006/picture">
+                <pic:pic xmlns:pic="http://schemas.openxmlformats.org/drawingml/2006/picture">
+                  <pic:nvPicPr>
+                    <pic:cNvPr id="1" name=""/>
+                    <pic:cNvPicPr/>
+                  </pic:nvPicPr>
+                  <pic:blipFill>
+                    <a:blip r:embed="rId11"/>
+                    <a:stretch>
+                      <a:fillRect/>
+                    </a:stretch>
+                  </pic:blipFill>
+                  <pic:spPr>
+                    <a:xfrm>
+                      <a:off x="0" y="0"/>
+                      <a:ext cx="5276850" cy="6286500"/>
                     </a:xfrm>
                     <a:prstGeom prst="rect">
                       <a:avLst/>

</xml_diff>

<commit_message>
Se agrega modelaje final
</commit_message>
<xml_diff>
--- a/Parcial Requerimientos.docx
+++ b/Parcial Requerimientos.docx
@@ -3203,6 +3203,52 @@
                     <a:xfrm>
                       <a:off x="0" y="0"/>
                       <a:ext cx="5276850" cy="6286500"/>
+                    </a:xfrm>
+                    <a:prstGeom prst="rect">
+                      <a:avLst/>
+                    </a:prstGeom>
+                  </pic:spPr>
+                </pic:pic>
+              </a:graphicData>
+            </a:graphic>
+          </wp:inline>
+        </w:drawing>
+      </w:r>
+    </w:p>
+    <w:p/>
+    <w:p/>
+    <w:p>
+      <w:r>
+        <w:rPr>
+          <w:noProof/>
+          <w:lang w:eastAsia="es-CO"/>
+        </w:rPr>
+        <w:lastRenderedPageBreak/>
+        <w:drawing>
+          <wp:inline distT="0" distB="0" distL="0" distR="0" wp14:anchorId="4EF4F213" wp14:editId="6D990844">
+            <wp:extent cx="5612130" cy="3590290"/>
+            <wp:effectExtent l="0" t="0" r="7620" b="0"/>
+            <wp:docPr id="7" name="Imagen 7"/>
+            <wp:cNvGraphicFramePr>
+              <a:graphicFrameLocks xmlns:a="http://schemas.openxmlformats.org/drawingml/2006/main" noChangeAspect="1"/>
+            </wp:cNvGraphicFramePr>
+            <a:graphic xmlns:a="http://schemas.openxmlformats.org/drawingml/2006/main">
+              <a:graphicData uri="http://schemas.openxmlformats.org/drawingml/2006/picture">
+                <pic:pic xmlns:pic="http://schemas.openxmlformats.org/drawingml/2006/picture">
+                  <pic:nvPicPr>
+                    <pic:cNvPr id="1" name=""/>
+                    <pic:cNvPicPr/>
+                  </pic:nvPicPr>
+                  <pic:blipFill>
+                    <a:blip r:embed="rId12"/>
+                    <a:stretch>
+                      <a:fillRect/>
+                    </a:stretch>
+                  </pic:blipFill>
+                  <pic:spPr>
+                    <a:xfrm>
+                      <a:off x="0" y="0"/>
+                      <a:ext cx="5612130" cy="3590290"/>
                     </a:xfrm>
                     <a:prstGeom prst="rect">
                       <a:avLst/>

</xml_diff>